<commit_message>
Revert "Update PraptiQA-SELENIUM Resume..docx"
This reverts commit 1f98481cfb268a23e666f1ef673234837a553a67.
</commit_message>
<xml_diff>
--- a/PraptiQA-SELENIUM Resume..docx
+++ b/PraptiQA-SELENIUM Resume..docx
@@ -157,36 +157,6 @@
           <w:shd w:fill="auto" w:val="clear"/>
         </w:rPr>
         <w:t xml:space="preserve">PROFESSIONAL SUMMARY:</w:t>
-      </w:r>
-    </w:p>
-    <w:p>
-      <w:pPr>
-        <w:spacing w:before="0" w:after="0" w:line="240"/>
-        <w:ind w:right="0" w:left="0" w:firstLine="0"/>
-        <w:jc w:val="left"/>
-        <w:rPr>
-          <w:rFonts w:ascii="Calibri" w:hAnsi="Calibri" w:cs="Calibri" w:eastAsia="Calibri"/>
-          <w:b/>
-          <w:color w:val="000000"/>
-          <w:spacing w:val="0"/>
-          <w:position w:val="0"/>
-          <w:sz w:val="22"/>
-          <w:u w:val="single"/>
-          <w:shd w:fill="auto" w:val="clear"/>
-        </w:rPr>
-      </w:pPr>
-      <w:r>
-        <w:rPr>
-          <w:rFonts w:ascii="Calibri" w:hAnsi="Calibri" w:cs="Calibri" w:eastAsia="Calibri"/>
-          <w:b/>
-          <w:color w:val="000000"/>
-          <w:spacing w:val="0"/>
-          <w:position w:val="0"/>
-          <w:sz w:val="22"/>
-          <w:u w:val="single"/>
-          <w:shd w:fill="auto" w:val="clear"/>
-        </w:rPr>
-        <w:t xml:space="preserve">fvgbhjnkml</w:t>
       </w:r>
     </w:p>
     <w:p>

</xml_diff>